<commit_message>
Added team member names
</commit_message>
<xml_diff>
--- a/Project-1.docx
+++ b/Project-1.docx
@@ -1,6 +1,6 @@
 
 <file path=word/document.xml><?xml version="1.0" encoding="utf-8"?>
-<w:document xmlns:wpc="http://schemas.microsoft.com/office/word/2010/wordprocessingCanvas" xmlns:cx="http://schemas.microsoft.com/office/drawing/2014/chartex" xmlns:cx1="http://schemas.microsoft.com/office/drawing/2015/9/8/chartex" xmlns:cx2="http://schemas.microsoft.com/office/drawing/2015/10/21/chartex" xmlns:cx3="http://schemas.microsoft.com/office/drawing/2016/5/9/chartex" xmlns:cx4="http://schemas.microsoft.com/office/drawing/2016/5/10/chartex" xmlns:cx5="http://schemas.microsoft.com/office/drawing/2016/5/11/chartex" xmlns:cx6="http://schemas.microsoft.com/office/drawing/2016/5/12/chartex" xmlns:cx7="http://schemas.microsoft.com/office/drawing/2016/5/13/chartex" xmlns:cx8="http://schemas.microsoft.com/office/drawing/2016/5/14/chartex" xmlns:mc="http://schemas.openxmlformats.org/markup-compatibility/2006" xmlns:aink="http://schemas.microsoft.com/office/drawing/2016/ink" xmlns:am3d="http://schemas.microsoft.com/office/drawing/2017/model3d" xmlns:o="urn:schemas-microsoft-com:office:office" xmlns:r="http://schemas.openxmlformats.org/officeDocument/2006/relationships" xmlns:m="http://schemas.openxmlformats.org/officeDocument/2006/math" xmlns:v="urn:schemas-microsoft-com:vml" xmlns:wp14="http://schemas.microsoft.com/office/word/2010/wordprocessingDrawing" xmlns:wp="http://schemas.openxmlformats.org/drawingml/2006/wordprocessingDrawing" xmlns:w10="urn:schemas-microsoft-com:office:word" xmlns:w="http://schemas.openxmlformats.org/wordprocessingml/2006/main" xmlns:w14="http://schemas.microsoft.com/office/word/2010/wordml" xmlns:w15="http://schemas.microsoft.com/office/word/2012/wordml" xmlns:w16cid="http://schemas.microsoft.com/office/word/2016/wordml/cid" xmlns:w16se="http://schemas.microsoft.com/office/word/2015/wordml/symex" xmlns:wpg="http://schemas.microsoft.com/office/word/2010/wordprocessingGroup" xmlns:wpi="http://schemas.microsoft.com/office/word/2010/wordprocessingInk" xmlns:wne="http://schemas.microsoft.com/office/word/2006/wordml" xmlns:wps="http://schemas.microsoft.com/office/word/2010/wordprocessingShape" mc:Ignorable="w14 w15 w16se w16cid wp14">
+<w:document xmlns:wpc="http://schemas.microsoft.com/office/word/2010/wordprocessingCanvas" xmlns:cx="http://schemas.microsoft.com/office/drawing/2014/chartex" xmlns:cx1="http://schemas.microsoft.com/office/drawing/2015/9/8/chartex" xmlns:cx2="http://schemas.microsoft.com/office/drawing/2015/10/21/chartex" xmlns:cx3="http://schemas.microsoft.com/office/drawing/2016/5/9/chartex" xmlns:cx4="http://schemas.microsoft.com/office/drawing/2016/5/10/chartex" xmlns:cx5="http://schemas.microsoft.com/office/drawing/2016/5/11/chartex" xmlns:cx6="http://schemas.microsoft.com/office/drawing/2016/5/12/chartex" xmlns:cx7="http://schemas.microsoft.com/office/drawing/2016/5/13/chartex" xmlns:cx8="http://schemas.microsoft.com/office/drawing/2016/5/14/chartex" xmlns:mc="http://schemas.openxmlformats.org/markup-compatibility/2006" xmlns:aink="http://schemas.microsoft.com/office/drawing/2016/ink" xmlns:am3d="http://schemas.microsoft.com/office/drawing/2017/model3d" xmlns:o="urn:schemas-microsoft-com:office:office" xmlns:r="http://schemas.openxmlformats.org/officeDocument/2006/relationships" xmlns:m="http://schemas.openxmlformats.org/officeDocument/2006/math" xmlns:v="urn:schemas-microsoft-com:vml" xmlns:wp14="http://schemas.microsoft.com/office/word/2010/wordprocessingDrawing" xmlns:wp="http://schemas.openxmlformats.org/drawingml/2006/wordprocessingDrawing" xmlns:w10="urn:schemas-microsoft-com:office:word" xmlns:w="http://schemas.openxmlformats.org/wordprocessingml/2006/main" xmlns:w14="http://schemas.microsoft.com/office/word/2010/wordml" xmlns:w15="http://schemas.microsoft.com/office/word/2012/wordml" xmlns:w16cex="http://schemas.microsoft.com/office/word/2018/wordml/cex" xmlns:w16cid="http://schemas.microsoft.com/office/word/2016/wordml/cid" xmlns:w16="http://schemas.microsoft.com/office/word/2018/wordml" xmlns:w16se="http://schemas.microsoft.com/office/word/2015/wordml/symex" xmlns:wpg="http://schemas.microsoft.com/office/word/2010/wordprocessingGroup" xmlns:wpi="http://schemas.microsoft.com/office/word/2010/wordprocessingInk" xmlns:wne="http://schemas.microsoft.com/office/word/2006/wordml" xmlns:wps="http://schemas.microsoft.com/office/word/2010/wordprocessingShape" mc:Ignorable="w14 w15 w16se w16cid w16 w16cex wp14">
   <w:body>
     <w:p>
       <w:r>
@@ -14,7 +14,7 @@
     </w:p>
     <w:p>
       <w:r>
-        <w:t>Names of all team members…….</w:t>
+        <w:t>Members: Robert Martinez, Isaac Thomas, Thomas Truong, Clint Wyatt</w:t>
       </w:r>
     </w:p>
     <w:p/>
@@ -42,26 +42,8 @@
     </w:p>
     <w:p>
       <w:r>
-        <w:t xml:space="preserve">Thread 1 </w:t>
+        <w:t xml:space="preserve">Thread 1 must have at least 1 node at all times, other wise thread 2 will segfault. Thread 1, known as the producer, is controlled by 2 semaphores, 1 for mutual exclusion, and 1 representing the number of nodes (blocks) -1. </w:t>
       </w:r>
-      <w:proofErr w:type="gramStart"/>
-      <w:r>
-        <w:t>must have at least 1 node at all times</w:t>
-      </w:r>
-      <w:proofErr w:type="gramEnd"/>
-      <w:r>
-        <w:t xml:space="preserve">, other wise thread 2 will </w:t>
-      </w:r>
-      <w:proofErr w:type="spellStart"/>
-      <w:r>
-        <w:t>segfault</w:t>
-      </w:r>
-      <w:proofErr w:type="spellEnd"/>
-      <w:r>
-        <w:t xml:space="preserve">. Thread 1, known as the producer, is controlled by 2 semaphores, 1 for mutual exclusion, and 1 representing the number of nodes (blocks) -1. </w:t>
-      </w:r>
-      <w:bookmarkStart w:id="0" w:name="_GoBack"/>
-      <w:bookmarkEnd w:id="0"/>
     </w:p>
     <w:sectPr>
       <w:pgSz w:w="12240" w:h="15840"/>
@@ -74,7 +56,7 @@
 </file>
 
 <file path=word/styles.xml><?xml version="1.0" encoding="utf-8"?>
-<w:styles xmlns:mc="http://schemas.openxmlformats.org/markup-compatibility/2006" xmlns:r="http://schemas.openxmlformats.org/officeDocument/2006/relationships" xmlns:w="http://schemas.openxmlformats.org/wordprocessingml/2006/main" xmlns:w14="http://schemas.microsoft.com/office/word/2010/wordml" xmlns:w15="http://schemas.microsoft.com/office/word/2012/wordml" xmlns:w16cid="http://schemas.microsoft.com/office/word/2016/wordml/cid" xmlns:w16se="http://schemas.microsoft.com/office/word/2015/wordml/symex" mc:Ignorable="w14 w15 w16se w16cid">
+<w:styles xmlns:mc="http://schemas.openxmlformats.org/markup-compatibility/2006" xmlns:r="http://schemas.openxmlformats.org/officeDocument/2006/relationships" xmlns:w="http://schemas.openxmlformats.org/wordprocessingml/2006/main" xmlns:w14="http://schemas.microsoft.com/office/word/2010/wordml" xmlns:w15="http://schemas.microsoft.com/office/word/2012/wordml" xmlns:w16cex="http://schemas.microsoft.com/office/word/2018/wordml/cex" xmlns:w16cid="http://schemas.microsoft.com/office/word/2016/wordml/cid" xmlns:w16="http://schemas.microsoft.com/office/word/2018/wordml" xmlns:w16se="http://schemas.microsoft.com/office/word/2015/wordml/symex" mc:Ignorable="w14 w15 w16se w16cid w16 w16cex">
   <w:docDefaults>
     <w:rPrDefault>
       <w:rPr>

</xml_diff>

<commit_message>
added a general explaination on the 3 threads
</commit_message>
<xml_diff>
--- a/Project-1.docx
+++ b/Project-1.docx
@@ -34,7 +34,6 @@
         <w:t>Project 1 implementation</w:t>
       </w:r>
     </w:p>
-    <w:p/>
     <w:p>
       <w:r>
         <w:t>Pseudo notes….</w:t>
@@ -42,9 +41,92 @@
     </w:p>
     <w:p>
       <w:r>
-        <w:t xml:space="preserve">Thread 1 must have at least 1 node at all times, other wise thread 2 will segfault. Thread 1, known as the producer, is controlled by 2 semaphores, 1 for mutual exclusion, and 1 representing the number of nodes (blocks) -1. </w:t>
+        <w:t>Thread 1 must have at least 1 node</w:t>
+      </w:r>
+      <w:r>
+        <w:t xml:space="preserve"> in the free list</w:t>
+      </w:r>
+      <w:r>
+        <w:t xml:space="preserve"> at all times, </w:t>
+      </w:r>
+      <w:r>
+        <w:t>otherwise</w:t>
+      </w:r>
+      <w:r>
+        <w:t xml:space="preserve"> thread 2 will </w:t>
+      </w:r>
+      <w:r>
+        <w:t>cause a segmentation fault</w:t>
+      </w:r>
+      <w:r>
+        <w:t xml:space="preserve">. Thread 1, known as the producer, is controlled by 2 semaphores, 1 for mutual exclusion, and 1 representing the number of nodes (blocks) -1. </w:t>
       </w:r>
     </w:p>
+    <w:p>
+      <w:r>
+        <w:t xml:space="preserve">All threads use a while loop to cause the program to run indefinitely to </w:t>
+      </w:r>
+      <w:r>
+        <w:t>allow the threads to execute multiple times in any order. The first semaphore in a thread is a counting semaphore</w:t>
+      </w:r>
+      <w:r>
+        <w:t xml:space="preserve"> on one of the lists</w:t>
+      </w:r>
+      <w:r>
+        <w:t xml:space="preserve"> </w:t>
+      </w:r>
+      <w:r>
+        <w:t xml:space="preserve">to ensure that there is a node to unlink followed by a binary semaphore shared by all threads for mutual exclusion. </w:t>
+      </w:r>
+    </w:p>
+    <w:p>
+      <w:r>
+        <w:t xml:space="preserve">For thread 1, the counting semaphore uses the free list as the goal of thread 1 is to move a </w:t>
+      </w:r>
+      <w:r>
+        <w:t>block</w:t>
+      </w:r>
+      <w:r>
+        <w:t xml:space="preserve"> from the free list to list 1. Thread 2 uses list 1 as its counting semaphore since </w:t>
+      </w:r>
+      <w:r>
+        <w:t>the number of</w:t>
+      </w:r>
+      <w:r>
+        <w:t xml:space="preserve"> </w:t>
+      </w:r>
+      <w:r>
+        <w:t>blocks</w:t>
+      </w:r>
+      <w:r>
+        <w:t xml:space="preserve"> from list 1</w:t>
+      </w:r>
+      <w:r>
+        <w:t xml:space="preserve"> reduces by 1</w:t>
+      </w:r>
+      <w:r>
+        <w:t xml:space="preserve">. While thread 2 unlinks a </w:t>
+      </w:r>
+      <w:r>
+        <w:t>block</w:t>
+      </w:r>
+      <w:r>
+        <w:t xml:space="preserve"> from the free list, </w:t>
+      </w:r>
+      <w:r>
+        <w:t>the number of blocks does not change, so it does not need to use a counting semaphore for the free list and the binary semaphore ensures</w:t>
+      </w:r>
+      <w:r>
+        <w:t xml:space="preserve"> that no other thread modifies it</w:t>
+      </w:r>
+      <w:r>
+        <w:t xml:space="preserve">. Thread 3 </w:t>
+      </w:r>
+      <w:r>
+        <w:t>uses list 2 for the counting semaphore as is the similar to thread 1 just with different lists.</w:t>
+      </w:r>
+    </w:p>
+    <w:p/>
     <w:sectPr>
       <w:pgSz w:w="12240" w:h="15840"/>
       <w:pgMar w:top="1440" w:right="1440" w:bottom="1440" w:left="1440" w:header="720" w:footer="720" w:gutter="0"/>

</xml_diff>

<commit_message>
adding to the document
</commit_message>
<xml_diff>
--- a/Project-1.docx
+++ b/Project-1.docx
@@ -1,6 +1,6 @@
 
 <file path=word/document.xml><?xml version="1.0" encoding="utf-8"?>
-<w:document xmlns:wpc="http://schemas.microsoft.com/office/word/2010/wordprocessingCanvas" xmlns:cx="http://schemas.microsoft.com/office/drawing/2014/chartex" xmlns:cx1="http://schemas.microsoft.com/office/drawing/2015/9/8/chartex" xmlns:cx2="http://schemas.microsoft.com/office/drawing/2015/10/21/chartex" xmlns:cx3="http://schemas.microsoft.com/office/drawing/2016/5/9/chartex" xmlns:cx4="http://schemas.microsoft.com/office/drawing/2016/5/10/chartex" xmlns:cx5="http://schemas.microsoft.com/office/drawing/2016/5/11/chartex" xmlns:cx6="http://schemas.microsoft.com/office/drawing/2016/5/12/chartex" xmlns:cx7="http://schemas.microsoft.com/office/drawing/2016/5/13/chartex" xmlns:cx8="http://schemas.microsoft.com/office/drawing/2016/5/14/chartex" xmlns:mc="http://schemas.openxmlformats.org/markup-compatibility/2006" xmlns:aink="http://schemas.microsoft.com/office/drawing/2016/ink" xmlns:am3d="http://schemas.microsoft.com/office/drawing/2017/model3d" xmlns:o="urn:schemas-microsoft-com:office:office" xmlns:r="http://schemas.openxmlformats.org/officeDocument/2006/relationships" xmlns:m="http://schemas.openxmlformats.org/officeDocument/2006/math" xmlns:v="urn:schemas-microsoft-com:vml" xmlns:wp14="http://schemas.microsoft.com/office/word/2010/wordprocessingDrawing" xmlns:wp="http://schemas.openxmlformats.org/drawingml/2006/wordprocessingDrawing" xmlns:w10="urn:schemas-microsoft-com:office:word" xmlns:w="http://schemas.openxmlformats.org/wordprocessingml/2006/main" xmlns:w14="http://schemas.microsoft.com/office/word/2010/wordml" xmlns:w15="http://schemas.microsoft.com/office/word/2012/wordml" xmlns:w16cex="http://schemas.microsoft.com/office/word/2018/wordml/cex" xmlns:w16cid="http://schemas.microsoft.com/office/word/2016/wordml/cid" xmlns:w16="http://schemas.microsoft.com/office/word/2018/wordml" xmlns:w16se="http://schemas.microsoft.com/office/word/2015/wordml/symex" xmlns:wpg="http://schemas.microsoft.com/office/word/2010/wordprocessingGroup" xmlns:wpi="http://schemas.microsoft.com/office/word/2010/wordprocessingInk" xmlns:wne="http://schemas.microsoft.com/office/word/2006/wordml" xmlns:wps="http://schemas.microsoft.com/office/word/2010/wordprocessingShape" mc:Ignorable="w14 w15 w16se w16cid w16 w16cex wp14">
+<w:document xmlns:wpc="http://schemas.microsoft.com/office/word/2010/wordprocessingCanvas" xmlns:cx="http://schemas.microsoft.com/office/drawing/2014/chartex" xmlns:cx1="http://schemas.microsoft.com/office/drawing/2015/9/8/chartex" xmlns:cx2="http://schemas.microsoft.com/office/drawing/2015/10/21/chartex" xmlns:cx3="http://schemas.microsoft.com/office/drawing/2016/5/9/chartex" xmlns:cx4="http://schemas.microsoft.com/office/drawing/2016/5/10/chartex" xmlns:cx5="http://schemas.microsoft.com/office/drawing/2016/5/11/chartex" xmlns:cx6="http://schemas.microsoft.com/office/drawing/2016/5/12/chartex" xmlns:cx7="http://schemas.microsoft.com/office/drawing/2016/5/13/chartex" xmlns:cx8="http://schemas.microsoft.com/office/drawing/2016/5/14/chartex" xmlns:mc="http://schemas.openxmlformats.org/markup-compatibility/2006" xmlns:aink="http://schemas.microsoft.com/office/drawing/2016/ink" xmlns:am3d="http://schemas.microsoft.com/office/drawing/2017/model3d" xmlns:o="urn:schemas-microsoft-com:office:office" xmlns:r="http://schemas.openxmlformats.org/officeDocument/2006/relationships" xmlns:m="http://schemas.openxmlformats.org/officeDocument/2006/math" xmlns:v="urn:schemas-microsoft-com:vml" xmlns:wp14="http://schemas.microsoft.com/office/word/2010/wordprocessingDrawing" xmlns:wp="http://schemas.openxmlformats.org/drawingml/2006/wordprocessingDrawing" xmlns:w10="urn:schemas-microsoft-com:office:word" xmlns:w="http://schemas.openxmlformats.org/wordprocessingml/2006/main" xmlns:w14="http://schemas.microsoft.com/office/word/2010/wordml" xmlns:w15="http://schemas.microsoft.com/office/word/2012/wordml" xmlns:w16cid="http://schemas.microsoft.com/office/word/2016/wordml/cid" xmlns:w16se="http://schemas.microsoft.com/office/word/2015/wordml/symex" xmlns:wpg="http://schemas.microsoft.com/office/word/2010/wordprocessingGroup" xmlns:wpi="http://schemas.microsoft.com/office/word/2010/wordprocessingInk" xmlns:wne="http://schemas.microsoft.com/office/word/2006/wordml" xmlns:wps="http://schemas.microsoft.com/office/word/2010/wordprocessingShape" mc:Ignorable="w14 w15 w16se w16cid wp14">
   <w:body>
     <w:p>
       <w:r>
@@ -35,82 +35,124 @@
       </w:r>
     </w:p>
     <w:p>
-      <w:r>
-        <w:t>Pseudo notes….</w:t>
+      <w:pPr>
+        <w:ind w:firstLine="720"/>
+      </w:pPr>
+      <w:r>
+        <w:t xml:space="preserve">All threads use a while loop to cause the program to run indefinitely to </w:t>
+      </w:r>
+      <w:r>
+        <w:t>allow the threads to execute multiple times in any order. The first semaphore in a thread is a counting semaphore</w:t>
+      </w:r>
+      <w:r>
+        <w:t xml:space="preserve"> on one of the lists</w:t>
+      </w:r>
+      <w:r>
+        <w:t xml:space="preserve"> </w:t>
+      </w:r>
+      <w:r>
+        <w:t xml:space="preserve">to ensure that there is a node to unlink followed by a binary semaphore shared by all threads for mutual exclusion. </w:t>
       </w:r>
     </w:p>
     <w:p>
-      <w:r>
-        <w:t>Thread 1 must have at least 1 node</w:t>
-      </w:r>
-      <w:r>
-        <w:t xml:space="preserve"> in the free list</w:t>
-      </w:r>
-      <w:r>
-        <w:t xml:space="preserve"> at all times, </w:t>
-      </w:r>
-      <w:r>
-        <w:t>otherwise</w:t>
-      </w:r>
-      <w:r>
-        <w:t xml:space="preserve"> thread 2 will </w:t>
-      </w:r>
-      <w:r>
-        <w:t>cause a segmentation fault</w:t>
-      </w:r>
-      <w:r>
-        <w:t xml:space="preserve">. Thread 1, known as the producer, is controlled by 2 semaphores, 1 for mutual exclusion, and 1 representing the number of nodes (blocks) -1. </w:t>
-      </w:r>
+      <w:pPr>
+        <w:ind w:firstLine="720"/>
+      </w:pPr>
+      <w:r>
+        <w:t>For thread 1,</w:t>
+      </w:r>
+      <w:r>
+        <w:t xml:space="preserve"> known as the producer,</w:t>
+      </w:r>
+      <w:r>
+        <w:t xml:space="preserve"> </w:t>
+      </w:r>
+      <w:r>
+        <w:t>uses a</w:t>
+      </w:r>
+      <w:r>
+        <w:t xml:space="preserve"> counting semaphore </w:t>
+      </w:r>
+      <w:r>
+        <w:t>for</w:t>
+      </w:r>
+      <w:r>
+        <w:t xml:space="preserve"> the free list </w:t>
+      </w:r>
+      <w:r>
+        <w:t>because</w:t>
+      </w:r>
+      <w:r>
+        <w:t xml:space="preserve"> the goal of thread 1 is to move a </w:t>
+      </w:r>
+      <w:r>
+        <w:t>block</w:t>
+      </w:r>
+      <w:r>
+        <w:t xml:space="preserve"> from the free list to list 1. </w:t>
+      </w:r>
+      <w:r>
+        <w:t xml:space="preserve">The key to making thread 1 to work is having the counting semaphore equal to the number of nodes in the free list </w:t>
+      </w:r>
+      <w:r>
+        <w:t>–</w:t>
+      </w:r>
+      <w:r>
+        <w:t xml:space="preserve"> </w:t>
+      </w:r>
+      <w:r>
+        <w:t>1</w:t>
+      </w:r>
+      <w:r>
+        <w:t xml:space="preserve"> (n -1)</w:t>
+      </w:r>
+      <w:r>
+        <w:t xml:space="preserve">. The reason </w:t>
+      </w:r>
+      <w:r>
+        <w:t xml:space="preserve">for this </w:t>
+      </w:r>
+      <w:r>
+        <w:t>is the free list must always have at least 1 node. Thread 2 always takes a block from the free list and if there are no nodes in the free list, the program will crash because list</w:t>
+      </w:r>
+      <w:r>
+        <w:t xml:space="preserve"> </w:t>
+      </w:r>
+      <w:r>
+        <w:t>1 in thread 2 will try to access memory that is not there.</w:t>
+      </w:r>
+      <w:bookmarkStart w:id="0" w:name="_GoBack"/>
+      <w:bookmarkEnd w:id="0"/>
     </w:p>
     <w:p>
-      <w:r>
-        <w:t xml:space="preserve">All threads use a while loop to cause the program to run indefinitely to </w:t>
-      </w:r>
-      <w:r>
-        <w:t>allow the threads to execute multiple times in any order. The first semaphore in a thread is a counting semaphore</w:t>
-      </w:r>
-      <w:r>
-        <w:t xml:space="preserve"> on one of the lists</w:t>
+      <w:pPr>
+        <w:ind w:firstLine="720"/>
+      </w:pPr>
+      <w:r>
+        <w:t xml:space="preserve">Thread 2 uses list 1 as its counting semaphore since </w:t>
+      </w:r>
+      <w:r>
+        <w:t>the number of</w:t>
       </w:r>
       <w:r>
         <w:t xml:space="preserve"> </w:t>
       </w:r>
       <w:r>
-        <w:t xml:space="preserve">to ensure that there is a node to unlink followed by a binary semaphore shared by all threads for mutual exclusion. </w:t>
-      </w:r>
-    </w:p>
-    <w:p>
-      <w:r>
-        <w:t xml:space="preserve">For thread 1, the counting semaphore uses the free list as the goal of thread 1 is to move a </w:t>
+        <w:t>blocks</w:t>
+      </w:r>
+      <w:r>
+        <w:t xml:space="preserve"> from list 1</w:t>
+      </w:r>
+      <w:r>
+        <w:t xml:space="preserve"> reduces by 1</w:t>
+      </w:r>
+      <w:r>
+        <w:t xml:space="preserve">. While thread 2 unlinks a </w:t>
       </w:r>
       <w:r>
         <w:t>block</w:t>
       </w:r>
       <w:r>
-        <w:t xml:space="preserve"> from the free list to list 1. Thread 2 uses list 1 as its counting semaphore since </w:t>
-      </w:r>
-      <w:r>
-        <w:t>the number of</w:t>
-      </w:r>
-      <w:r>
-        <w:t xml:space="preserve"> </w:t>
-      </w:r>
-      <w:r>
-        <w:t>blocks</w:t>
-      </w:r>
-      <w:r>
-        <w:t xml:space="preserve"> from list 1</w:t>
-      </w:r>
-      <w:r>
-        <w:t xml:space="preserve"> reduces by 1</w:t>
-      </w:r>
-      <w:r>
-        <w:t xml:space="preserve">. While thread 2 unlinks a </w:t>
-      </w:r>
-      <w:r>
-        <w:t>block</w:t>
-      </w:r>
-      <w:r>
         <w:t xml:space="preserve"> from the free list, </w:t>
       </w:r>
       <w:r>
@@ -123,7 +165,15 @@
         <w:t xml:space="preserve">. Thread 3 </w:t>
       </w:r>
       <w:r>
-        <w:t>uses list 2 for the counting semaphore as is the similar to thread 1 just with different lists.</w:t>
+        <w:t xml:space="preserve">uses list 2 for the counting semaphore as is the </w:t>
+      </w:r>
+      <w:proofErr w:type="gramStart"/>
+      <w:r>
+        <w:t>similar to</w:t>
+      </w:r>
+      <w:proofErr w:type="gramEnd"/>
+      <w:r>
+        <w:t xml:space="preserve"> thread 1 just with different lists.</w:t>
       </w:r>
     </w:p>
     <w:p/>
@@ -138,7 +188,7 @@
 </file>
 
 <file path=word/styles.xml><?xml version="1.0" encoding="utf-8"?>
-<w:styles xmlns:mc="http://schemas.openxmlformats.org/markup-compatibility/2006" xmlns:r="http://schemas.openxmlformats.org/officeDocument/2006/relationships" xmlns:w="http://schemas.openxmlformats.org/wordprocessingml/2006/main" xmlns:w14="http://schemas.microsoft.com/office/word/2010/wordml" xmlns:w15="http://schemas.microsoft.com/office/word/2012/wordml" xmlns:w16cex="http://schemas.microsoft.com/office/word/2018/wordml/cex" xmlns:w16cid="http://schemas.microsoft.com/office/word/2016/wordml/cid" xmlns:w16="http://schemas.microsoft.com/office/word/2018/wordml" xmlns:w16se="http://schemas.microsoft.com/office/word/2015/wordml/symex" mc:Ignorable="w14 w15 w16se w16cid w16 w16cex">
+<w:styles xmlns:mc="http://schemas.openxmlformats.org/markup-compatibility/2006" xmlns:r="http://schemas.openxmlformats.org/officeDocument/2006/relationships" xmlns:w="http://schemas.openxmlformats.org/wordprocessingml/2006/main" xmlns:w14="http://schemas.microsoft.com/office/word/2010/wordml" xmlns:w15="http://schemas.microsoft.com/office/word/2012/wordml" xmlns:w16cid="http://schemas.microsoft.com/office/word/2016/wordml/cid" xmlns:w16se="http://schemas.microsoft.com/office/word/2015/wordml/symex" mc:Ignorable="w14 w15 w16se w16cid">
   <w:docDefaults>
     <w:rPrDefault>
       <w:rPr>

</xml_diff>

<commit_message>
Added Thread 3 comments
</commit_message>
<xml_diff>
--- a/Project-1.docx
+++ b/Project-1.docx
@@ -1,6 +1,6 @@
 
 <file path=word/document.xml><?xml version="1.0" encoding="utf-8"?>
-<w:document xmlns:wpc="http://schemas.microsoft.com/office/word/2010/wordprocessingCanvas" xmlns:cx="http://schemas.microsoft.com/office/drawing/2014/chartex" xmlns:cx1="http://schemas.microsoft.com/office/drawing/2015/9/8/chartex" xmlns:cx2="http://schemas.microsoft.com/office/drawing/2015/10/21/chartex" xmlns:cx3="http://schemas.microsoft.com/office/drawing/2016/5/9/chartex" xmlns:cx4="http://schemas.microsoft.com/office/drawing/2016/5/10/chartex" xmlns:cx5="http://schemas.microsoft.com/office/drawing/2016/5/11/chartex" xmlns:cx6="http://schemas.microsoft.com/office/drawing/2016/5/12/chartex" xmlns:cx7="http://schemas.microsoft.com/office/drawing/2016/5/13/chartex" xmlns:cx8="http://schemas.microsoft.com/office/drawing/2016/5/14/chartex" xmlns:mc="http://schemas.openxmlformats.org/markup-compatibility/2006" xmlns:aink="http://schemas.microsoft.com/office/drawing/2016/ink" xmlns:am3d="http://schemas.microsoft.com/office/drawing/2017/model3d" xmlns:o="urn:schemas-microsoft-com:office:office" xmlns:r="http://schemas.openxmlformats.org/officeDocument/2006/relationships" xmlns:m="http://schemas.openxmlformats.org/officeDocument/2006/math" xmlns:v="urn:schemas-microsoft-com:vml" xmlns:wp14="http://schemas.microsoft.com/office/word/2010/wordprocessingDrawing" xmlns:wp="http://schemas.openxmlformats.org/drawingml/2006/wordprocessingDrawing" xmlns:w10="urn:schemas-microsoft-com:office:word" xmlns:w="http://schemas.openxmlformats.org/wordprocessingml/2006/main" xmlns:w14="http://schemas.microsoft.com/office/word/2010/wordml" xmlns:w15="http://schemas.microsoft.com/office/word/2012/wordml" xmlns:w16cid="http://schemas.microsoft.com/office/word/2016/wordml/cid" xmlns:w16se="http://schemas.microsoft.com/office/word/2015/wordml/symex" xmlns:wpg="http://schemas.microsoft.com/office/word/2010/wordprocessingGroup" xmlns:wpi="http://schemas.microsoft.com/office/word/2010/wordprocessingInk" xmlns:wne="http://schemas.microsoft.com/office/word/2006/wordml" xmlns:wps="http://schemas.microsoft.com/office/word/2010/wordprocessingShape" mc:Ignorable="w14 w15 w16se w16cid wp14">
+<w:document xmlns:wpc="http://schemas.microsoft.com/office/word/2010/wordprocessingCanvas" xmlns:mc="http://schemas.openxmlformats.org/markup-compatibility/2006" xmlns:o="urn:schemas-microsoft-com:office:office" xmlns:r="http://schemas.openxmlformats.org/officeDocument/2006/relationships" xmlns:m="http://schemas.openxmlformats.org/officeDocument/2006/math" xmlns:v="urn:schemas-microsoft-com:vml" xmlns:wp14="http://schemas.microsoft.com/office/word/2010/wordprocessingDrawing" xmlns:wp="http://schemas.openxmlformats.org/drawingml/2006/wordprocessingDrawing" xmlns:w10="urn:schemas-microsoft-com:office:word" xmlns:w="http://schemas.openxmlformats.org/wordprocessingml/2006/main" xmlns:w14="http://schemas.microsoft.com/office/word/2010/wordml" xmlns:w15="http://schemas.microsoft.com/office/word/2012/wordml" xmlns:wpg="http://schemas.microsoft.com/office/word/2010/wordprocessingGroup" xmlns:wpi="http://schemas.microsoft.com/office/word/2010/wordprocessingInk" xmlns:wne="http://schemas.microsoft.com/office/word/2006/wordml" xmlns:wps="http://schemas.microsoft.com/office/word/2010/wordprocessingShape" mc:Ignorable="w14 w15 wp14">
   <w:body>
     <w:p>
       <w:r>
@@ -121,8 +121,6 @@
       <w:r>
         <w:t>1 in thread 2 will try to access memory that is not there.</w:t>
       </w:r>
-      <w:bookmarkStart w:id="0" w:name="_GoBack"/>
-      <w:bookmarkEnd w:id="0"/>
     </w:p>
     <w:p>
       <w:pPr>
@@ -162,19 +160,27 @@
         <w:t xml:space="preserve"> that no other thread modifies it</w:t>
       </w:r>
       <w:r>
-        <w:t xml:space="preserve">. Thread 3 </w:t>
-      </w:r>
-      <w:r>
-        <w:t xml:space="preserve">uses list 2 for the counting semaphore as is the </w:t>
-      </w:r>
-      <w:proofErr w:type="gramStart"/>
-      <w:r>
-        <w:t>similar to</w:t>
-      </w:r>
-      <w:proofErr w:type="gramEnd"/>
-      <w:r>
-        <w:t xml:space="preserve"> thread 1 just with different lists.</w:t>
-      </w:r>
+        <w:t xml:space="preserve">. </w:t>
+      </w:r>
+    </w:p>
+    <w:p>
+      <w:pPr>
+        <w:ind w:firstLine="720"/>
+      </w:pPr>
+      <w:r>
+        <w:t>Thread 3</w:t>
+      </w:r>
+      <w:r>
+        <w:t>, known as the consumer, uses</w:t>
+      </w:r>
+      <w:r>
+        <w:t xml:space="preserve"> list 2 for the counting semaphore as is the similar to thread 1 just with different lists.</w:t>
+      </w:r>
+      <w:r>
+        <w:t xml:space="preserve"> However, unlike thread 1, thread 3 adds back to the free list counting semaphore since that resource is being linked back to free list. </w:t>
+      </w:r>
+      <w:bookmarkStart w:id="0" w:name="_GoBack"/>
+      <w:bookmarkEnd w:id="0"/>
     </w:p>
     <w:p/>
     <w:sectPr>
@@ -188,7 +194,7 @@
 </file>
 
 <file path=word/styles.xml><?xml version="1.0" encoding="utf-8"?>
-<w:styles xmlns:mc="http://schemas.openxmlformats.org/markup-compatibility/2006" xmlns:r="http://schemas.openxmlformats.org/officeDocument/2006/relationships" xmlns:w="http://schemas.openxmlformats.org/wordprocessingml/2006/main" xmlns:w14="http://schemas.microsoft.com/office/word/2010/wordml" xmlns:w15="http://schemas.microsoft.com/office/word/2012/wordml" xmlns:w16cid="http://schemas.microsoft.com/office/word/2016/wordml/cid" xmlns:w16se="http://schemas.microsoft.com/office/word/2015/wordml/symex" mc:Ignorable="w14 w15 w16se w16cid">
+<w:styles xmlns:mc="http://schemas.openxmlformats.org/markup-compatibility/2006" xmlns:r="http://schemas.openxmlformats.org/officeDocument/2006/relationships" xmlns:w="http://schemas.openxmlformats.org/wordprocessingml/2006/main" xmlns:w14="http://schemas.microsoft.com/office/word/2010/wordml" xmlns:w15="http://schemas.microsoft.com/office/word/2012/wordml" mc:Ignorable="w14 w15">
   <w:docDefaults>
     <w:rPrDefault>
       <w:rPr>
@@ -204,7 +210,7 @@
       </w:pPr>
     </w:pPrDefault>
   </w:docDefaults>
-  <w:latentStyles w:defLockedState="0" w:defUIPriority="99" w:defSemiHidden="0" w:defUnhideWhenUsed="0" w:defQFormat="0" w:count="376">
+  <w:latentStyles w:defLockedState="0" w:defUIPriority="99" w:defSemiHidden="0" w:defUnhideWhenUsed="0" w:defQFormat="0" w:count="371">
     <w:lsdException w:name="Normal" w:uiPriority="0" w:qFormat="1"/>
     <w:lsdException w:name="heading 1" w:uiPriority="9" w:qFormat="1"/>
     <w:lsdException w:name="heading 2" w:semiHidden="1" w:uiPriority="9" w:unhideWhenUsed="1" w:qFormat="1"/>
@@ -576,11 +582,6 @@
     <w:lsdException w:name="List Table 5 Dark Accent 6" w:uiPriority="50"/>
     <w:lsdException w:name="List Table 6 Colorful Accent 6" w:uiPriority="51"/>
     <w:lsdException w:name="List Table 7 Colorful Accent 6" w:uiPriority="52"/>
-    <w:lsdException w:name="Mention" w:semiHidden="1" w:unhideWhenUsed="1"/>
-    <w:lsdException w:name="Smart Hyperlink" w:semiHidden="1" w:unhideWhenUsed="1"/>
-    <w:lsdException w:name="Hashtag" w:semiHidden="1" w:unhideWhenUsed="1"/>
-    <w:lsdException w:name="Unresolved Mention" w:semiHidden="1" w:unhideWhenUsed="1"/>
-    <w:lsdException w:name="Smart Link" w:semiHidden="1" w:unhideWhenUsed="1"/>
   </w:latentStyles>
   <w:style w:type="paragraph" w:default="1" w:styleId="Normal">
     <w:name w:val="Normal"/>

</xml_diff>

<commit_message>
Changed "nodes" to "blocks"
</commit_message>
<xml_diff>
--- a/Project-1.docx
+++ b/Project-1.docx
@@ -92,7 +92,15 @@
         <w:t xml:space="preserve"> from the free list to list 1. </w:t>
       </w:r>
       <w:r>
-        <w:t xml:space="preserve">The key to making thread 1 to work is having the counting semaphore equal to the number of nodes in the free list </w:t>
+        <w:t xml:space="preserve">The key to making thread 1 to work is having the counting semaphore equal to the number of </w:t>
+      </w:r>
+      <w:r>
+        <w:t>blocks</w:t>
+      </w:r>
+      <w:bookmarkStart w:id="0" w:name="_GoBack"/>
+      <w:bookmarkEnd w:id="0"/>
+      <w:r>
+        <w:t xml:space="preserve"> in the free list </w:t>
       </w:r>
       <w:r>
         <w:t>–</w:t>
@@ -113,7 +121,13 @@
         <w:t xml:space="preserve">for this </w:t>
       </w:r>
       <w:r>
-        <w:t>is the free list must always have at least 1 node. Thread 2 always takes a block from the free list and if there are no nodes in the free list, the program will crash because list</w:t>
+        <w:t xml:space="preserve">is the free list must always have at least 1 node. Thread 2 always takes a block from the free list and if there are no </w:t>
+      </w:r>
+      <w:r>
+        <w:t>blocks</w:t>
+      </w:r>
+      <w:r>
+        <w:t xml:space="preserve"> in the free list, the program will crash because list</w:t>
       </w:r>
       <w:r>
         <w:t xml:space="preserve"> </w:t>
@@ -179,8 +193,6 @@
       <w:r>
         <w:t xml:space="preserve"> However, unlike thread 1, thread 3 adds back to the free list counting semaphore since that resource is being linked back to free list. </w:t>
       </w:r>
-      <w:bookmarkStart w:id="0" w:name="_GoBack"/>
-      <w:bookmarkEnd w:id="0"/>
     </w:p>
     <w:p/>
     <w:sectPr>

</xml_diff>

<commit_message>
uploading edited project description
</commit_message>
<xml_diff>
--- a/Project-1.docx
+++ b/Project-1.docx
@@ -1,6 +1,6 @@
 
 <file path=word/document.xml><?xml version="1.0" encoding="utf-8"?>
-<w:document xmlns:wpc="http://schemas.microsoft.com/office/word/2010/wordprocessingCanvas" xmlns:mc="http://schemas.openxmlformats.org/markup-compatibility/2006" xmlns:o="urn:schemas-microsoft-com:office:office" xmlns:r="http://schemas.openxmlformats.org/officeDocument/2006/relationships" xmlns:m="http://schemas.openxmlformats.org/officeDocument/2006/math" xmlns:v="urn:schemas-microsoft-com:vml" xmlns:wp14="http://schemas.microsoft.com/office/word/2010/wordprocessingDrawing" xmlns:wp="http://schemas.openxmlformats.org/drawingml/2006/wordprocessingDrawing" xmlns:w10="urn:schemas-microsoft-com:office:word" xmlns:w="http://schemas.openxmlformats.org/wordprocessingml/2006/main" xmlns:w14="http://schemas.microsoft.com/office/word/2010/wordml" xmlns:w15="http://schemas.microsoft.com/office/word/2012/wordml" xmlns:wpg="http://schemas.microsoft.com/office/word/2010/wordprocessingGroup" xmlns:wpi="http://schemas.microsoft.com/office/word/2010/wordprocessingInk" xmlns:wne="http://schemas.microsoft.com/office/word/2006/wordml" xmlns:wps="http://schemas.microsoft.com/office/word/2010/wordprocessingShape" mc:Ignorable="w14 w15 wp14">
+<w:document xmlns:wpc="http://schemas.microsoft.com/office/word/2010/wordprocessingCanvas" xmlns:cx="http://schemas.microsoft.com/office/drawing/2014/chartex" xmlns:cx1="http://schemas.microsoft.com/office/drawing/2015/9/8/chartex" xmlns:cx2="http://schemas.microsoft.com/office/drawing/2015/10/21/chartex" xmlns:cx3="http://schemas.microsoft.com/office/drawing/2016/5/9/chartex" xmlns:cx4="http://schemas.microsoft.com/office/drawing/2016/5/10/chartex" xmlns:cx5="http://schemas.microsoft.com/office/drawing/2016/5/11/chartex" xmlns:cx6="http://schemas.microsoft.com/office/drawing/2016/5/12/chartex" xmlns:cx7="http://schemas.microsoft.com/office/drawing/2016/5/13/chartex" xmlns:cx8="http://schemas.microsoft.com/office/drawing/2016/5/14/chartex" xmlns:mc="http://schemas.openxmlformats.org/markup-compatibility/2006" xmlns:aink="http://schemas.microsoft.com/office/drawing/2016/ink" xmlns:am3d="http://schemas.microsoft.com/office/drawing/2017/model3d" xmlns:o="urn:schemas-microsoft-com:office:office" xmlns:r="http://schemas.openxmlformats.org/officeDocument/2006/relationships" xmlns:m="http://schemas.openxmlformats.org/officeDocument/2006/math" xmlns:v="urn:schemas-microsoft-com:vml" xmlns:wp14="http://schemas.microsoft.com/office/word/2010/wordprocessingDrawing" xmlns:wp="http://schemas.openxmlformats.org/drawingml/2006/wordprocessingDrawing" xmlns:w10="urn:schemas-microsoft-com:office:word" xmlns:w="http://schemas.openxmlformats.org/wordprocessingml/2006/main" xmlns:w14="http://schemas.microsoft.com/office/word/2010/wordml" xmlns:w15="http://schemas.microsoft.com/office/word/2012/wordml" xmlns:w16cid="http://schemas.microsoft.com/office/word/2016/wordml/cid" xmlns:w16se="http://schemas.microsoft.com/office/word/2015/wordml/symex" xmlns:wpg="http://schemas.microsoft.com/office/word/2010/wordprocessingGroup" xmlns:wpi="http://schemas.microsoft.com/office/word/2010/wordprocessingInk" xmlns:wne="http://schemas.microsoft.com/office/word/2006/wordml" xmlns:wps="http://schemas.microsoft.com/office/word/2010/wordprocessingShape" mc:Ignorable="w14 w15 w16se w16cid wp14">
   <w:body>
     <w:p>
       <w:r>
@@ -97,8 +97,6 @@
       <w:r>
         <w:t>blocks</w:t>
       </w:r>
-      <w:bookmarkStart w:id="0" w:name="_GoBack"/>
-      <w:bookmarkEnd w:id="0"/>
       <w:r>
         <w:t xml:space="preserve"> in the free list </w:t>
       </w:r>
@@ -134,6 +132,9 @@
       </w:r>
       <w:r>
         <w:t>1 in thread 2 will try to access memory that is not there.</w:t>
+      </w:r>
+      <w:r>
+        <w:t xml:space="preserve"> While thread 2 executes, the counting semaphore for the free list will not change because after thread 2 executes 1 loop, the size of the free list does not change. </w:t>
       </w:r>
     </w:p>
     <w:p>
@@ -192,6 +193,163 @@
       </w:r>
       <w:r>
         <w:t xml:space="preserve"> However, unlike thread 1, thread 3 adds back to the free list counting semaphore since that resource is being linked back to free list. </w:t>
+      </w:r>
+    </w:p>
+    <w:p>
+      <w:pPr>
+        <w:ind w:firstLine="720"/>
+      </w:pPr>
+      <w:r>
+        <w:t xml:space="preserve">For concurrency, this system is concurrent if </w:t>
+      </w:r>
+      <w:r>
+        <w:t xml:space="preserve">the </w:t>
+      </w:r>
+      <w:r>
+        <w:t>free list</w:t>
+      </w:r>
+      <w:r>
+        <w:t xml:space="preserve"> does not </w:t>
+      </w:r>
+      <w:r>
+        <w:t>give</w:t>
+      </w:r>
+      <w:r>
+        <w:t xml:space="preserve"> n -1 nodes to list</w:t>
+      </w:r>
+      <w:r>
+        <w:t>1</w:t>
+      </w:r>
+      <w:r>
+        <w:t xml:space="preserve">, shown below with a list size of </w:t>
+      </w:r>
+      <w:r>
+        <w:t xml:space="preserve">n = </w:t>
+      </w:r>
+      <w:bookmarkStart w:id="0" w:name="_GoBack"/>
+      <w:bookmarkEnd w:id="0"/>
+      <w:r>
+        <w:t>15:</w:t>
+      </w:r>
+    </w:p>
+    <w:p>
+      <w:pPr>
+        <w:ind w:firstLine="720"/>
+      </w:pPr>
+      <w:r>
+        <w:lastRenderedPageBreak/>
+        <w:t xml:space="preserve"> </w:t>
+      </w:r>
+      <w:r>
+        <w:rPr>
+          <w:noProof/>
+        </w:rPr>
+        <w:drawing>
+          <wp:inline distT="0" distB="0" distL="0" distR="0" wp14:anchorId="75ADEEF5" wp14:editId="205322D4">
+            <wp:extent cx="5943600" cy="6181090"/>
+            <wp:effectExtent l="0" t="0" r="0" b="0"/>
+            <wp:docPr id="1" name="Picture 1"/>
+            <wp:cNvGraphicFramePr>
+              <a:graphicFrameLocks xmlns:a="http://schemas.openxmlformats.org/drawingml/2006/main" noChangeAspect="1"/>
+            </wp:cNvGraphicFramePr>
+            <a:graphic xmlns:a="http://schemas.openxmlformats.org/drawingml/2006/main">
+              <a:graphicData uri="http://schemas.openxmlformats.org/drawingml/2006/picture">
+                <pic:pic xmlns:pic="http://schemas.openxmlformats.org/drawingml/2006/picture">
+                  <pic:nvPicPr>
+                    <pic:cNvPr id="0" name="Picture 1"/>
+                    <pic:cNvPicPr>
+                      <a:picLocks noChangeAspect="1" noChangeArrowheads="1"/>
+                    </pic:cNvPicPr>
+                  </pic:nvPicPr>
+                  <pic:blipFill>
+                    <a:blip r:embed="rId4">
+                      <a:extLst>
+                        <a:ext uri="{28A0092B-C50C-407E-A947-70E740481C1C}">
+                          <a14:useLocalDpi xmlns:a14="http://schemas.microsoft.com/office/drawing/2010/main" val="0"/>
+                        </a:ext>
+                      </a:extLst>
+                    </a:blip>
+                    <a:srcRect/>
+                    <a:stretch>
+                      <a:fillRect/>
+                    </a:stretch>
+                  </pic:blipFill>
+                  <pic:spPr bwMode="auto">
+                    <a:xfrm>
+                      <a:off x="0" y="0"/>
+                      <a:ext cx="5943600" cy="6181090"/>
+                    </a:xfrm>
+                    <a:prstGeom prst="rect">
+                      <a:avLst/>
+                    </a:prstGeom>
+                    <a:noFill/>
+                    <a:ln>
+                      <a:noFill/>
+                    </a:ln>
+                  </pic:spPr>
+                </pic:pic>
+              </a:graphicData>
+            </a:graphic>
+          </wp:inline>
+        </w:drawing>
+      </w:r>
+    </w:p>
+    <w:p>
+      <w:pPr>
+        <w:ind w:firstLine="720"/>
+      </w:pPr>
+    </w:p>
+    <w:p>
+      <w:r>
+        <w:t xml:space="preserve">If the scheduler decides to switch to any other thread before the free list </w:t>
+      </w:r>
+      <w:r>
+        <w:t>gives</w:t>
+      </w:r>
+      <w:r>
+        <w:t xml:space="preserve"> n-1 nodes to list 1, then </w:t>
+      </w:r>
+      <w:r>
+        <w:t>the scheduler</w:t>
+      </w:r>
+      <w:r>
+        <w:t xml:space="preserve"> could possibly switch </w:t>
+      </w:r>
+      <w:r>
+        <w:t>thread 2 with</w:t>
+      </w:r>
+      <w:r>
+        <w:t xml:space="preserve"> thread 1 </w:t>
+      </w:r>
+      <w:r>
+        <w:t>or</w:t>
+      </w:r>
+      <w:r>
+        <w:t xml:space="preserve"> thread 3</w:t>
+      </w:r>
+      <w:r>
+        <w:t xml:space="preserve"> instead switching </w:t>
+      </w:r>
+      <w:r>
+        <w:t xml:space="preserve">thread 2 </w:t>
+      </w:r>
+      <w:r>
+        <w:t>to</w:t>
+      </w:r>
+      <w:r>
+        <w:t xml:space="preserve"> only</w:t>
+      </w:r>
+      <w:r>
+        <w:t xml:space="preserve"> thread 3</w:t>
+      </w:r>
+      <w:r>
+        <w:t xml:space="preserve">. </w:t>
+      </w:r>
+      <w:r>
+        <w:t xml:space="preserve">In the top portion of the picture, the freelist from thread </w:t>
+      </w:r>
+      <w:r>
+        <w:t xml:space="preserve">1 gives list1 from thread 2 n-4 nodes. Towards the bottom of the photo, the scheduler switches from thread 2 to thread 1, and then switches from thread 1 to thread 3. </w:t>
       </w:r>
     </w:p>
     <w:p/>
@@ -206,7 +364,7 @@
 </file>
 
 <file path=word/styles.xml><?xml version="1.0" encoding="utf-8"?>
-<w:styles xmlns:mc="http://schemas.openxmlformats.org/markup-compatibility/2006" xmlns:r="http://schemas.openxmlformats.org/officeDocument/2006/relationships" xmlns:w="http://schemas.openxmlformats.org/wordprocessingml/2006/main" xmlns:w14="http://schemas.microsoft.com/office/word/2010/wordml" xmlns:w15="http://schemas.microsoft.com/office/word/2012/wordml" mc:Ignorable="w14 w15">
+<w:styles xmlns:mc="http://schemas.openxmlformats.org/markup-compatibility/2006" xmlns:r="http://schemas.openxmlformats.org/officeDocument/2006/relationships" xmlns:w="http://schemas.openxmlformats.org/wordprocessingml/2006/main" xmlns:w14="http://schemas.microsoft.com/office/word/2010/wordml" xmlns:w15="http://schemas.microsoft.com/office/word/2012/wordml" xmlns:w16cid="http://schemas.microsoft.com/office/word/2016/wordml/cid" xmlns:w16se="http://schemas.microsoft.com/office/word/2015/wordml/symex" mc:Ignorable="w14 w15 w16se w16cid">
   <w:docDefaults>
     <w:rPrDefault>
       <w:rPr>
@@ -222,7 +380,7 @@
       </w:pPr>
     </w:pPrDefault>
   </w:docDefaults>
-  <w:latentStyles w:defLockedState="0" w:defUIPriority="99" w:defSemiHidden="0" w:defUnhideWhenUsed="0" w:defQFormat="0" w:count="371">
+  <w:latentStyles w:defLockedState="0" w:defUIPriority="99" w:defSemiHidden="0" w:defUnhideWhenUsed="0" w:defQFormat="0" w:count="376">
     <w:lsdException w:name="Normal" w:uiPriority="0" w:qFormat="1"/>
     <w:lsdException w:name="heading 1" w:uiPriority="9" w:qFormat="1"/>
     <w:lsdException w:name="heading 2" w:semiHidden="1" w:uiPriority="9" w:unhideWhenUsed="1" w:qFormat="1"/>
@@ -328,7 +486,6 @@
     <w:lsdException w:name="HTML Sample" w:semiHidden="1" w:unhideWhenUsed="1"/>
     <w:lsdException w:name="HTML Typewriter" w:semiHidden="1" w:unhideWhenUsed="1"/>
     <w:lsdException w:name="HTML Variable" w:semiHidden="1" w:unhideWhenUsed="1"/>
-    <w:lsdException w:name="Normal Table" w:semiHidden="1" w:unhideWhenUsed="1"/>
     <w:lsdException w:name="annotation subject" w:semiHidden="1" w:unhideWhenUsed="1"/>
     <w:lsdException w:name="No List" w:semiHidden="1" w:unhideWhenUsed="1"/>
     <w:lsdException w:name="Outline List 1" w:semiHidden="1" w:unhideWhenUsed="1"/>
@@ -371,11 +528,8 @@
     <w:lsdException w:name="Table Contemporary" w:semiHidden="1" w:unhideWhenUsed="1"/>
     <w:lsdException w:name="Table Elegant" w:semiHidden="1" w:unhideWhenUsed="1"/>
     <w:lsdException w:name="Table Professional" w:semiHidden="1" w:unhideWhenUsed="1"/>
-    <w:lsdException w:name="Table Subtle 1" w:semiHidden="1" w:unhideWhenUsed="1"/>
     <w:lsdException w:name="Table Subtle 2" w:semiHidden="1" w:unhideWhenUsed="1"/>
     <w:lsdException w:name="Table Web 1" w:semiHidden="1" w:unhideWhenUsed="1"/>
-    <w:lsdException w:name="Table Web 2" w:semiHidden="1" w:unhideWhenUsed="1"/>
-    <w:lsdException w:name="Table Web 3" w:semiHidden="1" w:unhideWhenUsed="1"/>
     <w:lsdException w:name="Balloon Text" w:semiHidden="1" w:unhideWhenUsed="1"/>
     <w:lsdException w:name="Table Grid" w:uiPriority="39"/>
     <w:lsdException w:name="Table Theme" w:semiHidden="1" w:unhideWhenUsed="1"/>
@@ -594,6 +748,11 @@
     <w:lsdException w:name="List Table 5 Dark Accent 6" w:uiPriority="50"/>
     <w:lsdException w:name="List Table 6 Colorful Accent 6" w:uiPriority="51"/>
     <w:lsdException w:name="List Table 7 Colorful Accent 6" w:uiPriority="52"/>
+    <w:lsdException w:name="Mention" w:semiHidden="1" w:unhideWhenUsed="1"/>
+    <w:lsdException w:name="Smart Hyperlink" w:semiHidden="1" w:unhideWhenUsed="1"/>
+    <w:lsdException w:name="Hashtag" w:semiHidden="1" w:unhideWhenUsed="1"/>
+    <w:lsdException w:name="Unresolved Mention" w:semiHidden="1" w:unhideWhenUsed="1"/>
+    <w:lsdException w:name="Smart Link" w:semiHidden="1" w:unhideWhenUsed="1"/>
   </w:latentStyles>
   <w:style w:type="paragraph" w:default="1" w:styleId="Normal">
     <w:name w:val="Normal"/>

</xml_diff>

<commit_message>
making final changes to the document
</commit_message>
<xml_diff>
--- a/Project-1.docx
+++ b/Project-1.docx
@@ -134,7 +134,7 @@
         <w:t>1 in thread 2 will try to access memory that is not there.</w:t>
       </w:r>
       <w:r>
-        <w:t xml:space="preserve"> While thread 2 executes, the counting semaphore for the free list will not change because after thread 2 executes 1 loop, the size of the free list does not change. </w:t>
+        <w:t xml:space="preserve"> </w:t>
       </w:r>
     </w:p>
     <w:p>
@@ -189,7 +189,15 @@
         <w:t>, known as the consumer, uses</w:t>
       </w:r>
       <w:r>
-        <w:t xml:space="preserve"> list 2 for the counting semaphore as is the similar to thread 1 just with different lists.</w:t>
+        <w:t xml:space="preserve"> list 2 for the counting semaphore as is the </w:t>
+      </w:r>
+      <w:proofErr w:type="gramStart"/>
+      <w:r>
+        <w:t>similar to</w:t>
+      </w:r>
+      <w:proofErr w:type="gramEnd"/>
+      <w:r>
+        <w:t xml:space="preserve"> thread 1 just with different lists.</w:t>
       </w:r>
       <w:r>
         <w:t xml:space="preserve"> However, unlike thread 1, thread 3 adds back to the free list counting semaphore since that resource is being linked back to free list. </w:t>
@@ -226,8 +234,6 @@
       <w:r>
         <w:t xml:space="preserve">n = </w:t>
       </w:r>
-      <w:bookmarkStart w:id="0" w:name="_GoBack"/>
-      <w:bookmarkEnd w:id="0"/>
       <w:r>
         <w:t>15:</w:t>
       </w:r>
@@ -346,7 +352,15 @@
         <w:t xml:space="preserve">. </w:t>
       </w:r>
       <w:r>
-        <w:t xml:space="preserve">In the top portion of the picture, the freelist from thread </w:t>
+        <w:t>In the top portion of the picture, the free</w:t>
+      </w:r>
+      <w:r>
+        <w:t xml:space="preserve"> </w:t>
+      </w:r>
+      <w:bookmarkStart w:id="0" w:name="_GoBack"/>
+      <w:bookmarkEnd w:id="0"/>
+      <w:r>
+        <w:t xml:space="preserve">list from thread </w:t>
       </w:r>
       <w:r>
         <w:t xml:space="preserve">1 gives list1 from thread 2 n-4 nodes. Towards the bottom of the photo, the scheduler switches from thread 2 to thread 1, and then switches from thread 1 to thread 3. </w:t>
@@ -486,6 +500,7 @@
     <w:lsdException w:name="HTML Sample" w:semiHidden="1" w:unhideWhenUsed="1"/>
     <w:lsdException w:name="HTML Typewriter" w:semiHidden="1" w:unhideWhenUsed="1"/>
     <w:lsdException w:name="HTML Variable" w:semiHidden="1" w:unhideWhenUsed="1"/>
+    <w:lsdException w:name="Normal Table" w:semiHidden="1" w:unhideWhenUsed="1"/>
     <w:lsdException w:name="annotation subject" w:semiHidden="1" w:unhideWhenUsed="1"/>
     <w:lsdException w:name="No List" w:semiHidden="1" w:unhideWhenUsed="1"/>
     <w:lsdException w:name="Outline List 1" w:semiHidden="1" w:unhideWhenUsed="1"/>
@@ -528,8 +543,11 @@
     <w:lsdException w:name="Table Contemporary" w:semiHidden="1" w:unhideWhenUsed="1"/>
     <w:lsdException w:name="Table Elegant" w:semiHidden="1" w:unhideWhenUsed="1"/>
     <w:lsdException w:name="Table Professional" w:semiHidden="1" w:unhideWhenUsed="1"/>
+    <w:lsdException w:name="Table Subtle 1" w:semiHidden="1" w:unhideWhenUsed="1"/>
     <w:lsdException w:name="Table Subtle 2" w:semiHidden="1" w:unhideWhenUsed="1"/>
     <w:lsdException w:name="Table Web 1" w:semiHidden="1" w:unhideWhenUsed="1"/>
+    <w:lsdException w:name="Table Web 2" w:semiHidden="1" w:unhideWhenUsed="1"/>
+    <w:lsdException w:name="Table Web 3" w:semiHidden="1" w:unhideWhenUsed="1"/>
     <w:lsdException w:name="Balloon Text" w:semiHidden="1" w:unhideWhenUsed="1"/>
     <w:lsdException w:name="Table Grid" w:uiPriority="39"/>
     <w:lsdException w:name="Table Theme" w:semiHidden="1" w:unhideWhenUsed="1"/>

</xml_diff>